<commit_message>
Updating github actions pipeline
</commit_message>
<xml_diff>
--- a/Carlos Monterroso Devsu DevOps practical test.docx
+++ b/Carlos Monterroso Devsu DevOps practical test.docx
@@ -267,6 +267,182 @@
                     <a:xfrm>
                       <a:off x="0" y="0"/>
                       <a:ext cx="5612130" cy="987425"/>
+                    </a:xfrm>
+                    <a:prstGeom prst="rect">
+                      <a:avLst/>
+                    </a:prstGeom>
+                  </pic:spPr>
+                </pic:pic>
+              </a:graphicData>
+            </a:graphic>
+          </wp:inline>
+        </w:drawing>
+      </w:r>
+    </w:p>
+    <w:p>
+      <w:proofErr w:type="spellStart"/>
+      <w:r>
+        <w:t>Creating</w:t>
+      </w:r>
+      <w:proofErr w:type="spellEnd"/>
+      <w:r>
+        <w:t xml:space="preserve"> </w:t>
+      </w:r>
+      <w:proofErr w:type="spellStart"/>
+      <w:r>
+        <w:t>user</w:t>
+      </w:r>
+      <w:proofErr w:type="spellEnd"/>
+      <w:r>
+        <w:t xml:space="preserve"> </w:t>
+      </w:r>
+      <w:proofErr w:type="spellStart"/>
+      <w:r>
+        <w:t>with</w:t>
+      </w:r>
+      <w:proofErr w:type="spellEnd"/>
+      <w:r>
+        <w:t xml:space="preserve"> Python</w:t>
+      </w:r>
+    </w:p>
+    <w:p>
+      <w:r>
+        <w:drawing>
+          <wp:inline distT="0" distB="0" distL="0" distR="0" wp14:anchorId="2E1EC3B8" wp14:editId="332814D0">
+            <wp:extent cx="5612130" cy="730250"/>
+            <wp:effectExtent l="0" t="0" r="7620" b="0"/>
+            <wp:docPr id="274185183" name="Picture 1" descr="A black screen with white text&#10;&#10;Description automatically generated"/>
+            <wp:cNvGraphicFramePr>
+              <a:graphicFrameLocks xmlns:a="http://schemas.openxmlformats.org/drawingml/2006/main" noChangeAspect="1"/>
+            </wp:cNvGraphicFramePr>
+            <a:graphic xmlns:a="http://schemas.openxmlformats.org/drawingml/2006/main">
+              <a:graphicData uri="http://schemas.openxmlformats.org/drawingml/2006/picture">
+                <pic:pic xmlns:pic="http://schemas.openxmlformats.org/drawingml/2006/picture">
+                  <pic:nvPicPr>
+                    <pic:cNvPr id="274185183" name="Picture 1" descr="A black screen with white text&#10;&#10;Description automatically generated"/>
+                    <pic:cNvPicPr/>
+                  </pic:nvPicPr>
+                  <pic:blipFill>
+                    <a:blip r:embed="rId9"/>
+                    <a:stretch>
+                      <a:fillRect/>
+                    </a:stretch>
+                  </pic:blipFill>
+                  <pic:spPr>
+                    <a:xfrm>
+                      <a:off x="0" y="0"/>
+                      <a:ext cx="5612130" cy="730250"/>
+                    </a:xfrm>
+                    <a:prstGeom prst="rect">
+                      <a:avLst/>
+                    </a:prstGeom>
+                  </pic:spPr>
+                </pic:pic>
+              </a:graphicData>
+            </a:graphic>
+          </wp:inline>
+        </w:drawing>
+      </w:r>
+    </w:p>
+    <w:p>
+      <w:r>
+        <w:drawing>
+          <wp:inline distT="0" distB="0" distL="0" distR="0" wp14:anchorId="743957E1" wp14:editId="5D3323DB">
+            <wp:extent cx="5612130" cy="3982720"/>
+            <wp:effectExtent l="0" t="0" r="7620" b="0"/>
+            <wp:docPr id="850211980" name="Picture 1" descr="A screenshot of a computer&#10;&#10;Description automatically generated"/>
+            <wp:cNvGraphicFramePr>
+              <a:graphicFrameLocks xmlns:a="http://schemas.openxmlformats.org/drawingml/2006/main" noChangeAspect="1"/>
+            </wp:cNvGraphicFramePr>
+            <a:graphic xmlns:a="http://schemas.openxmlformats.org/drawingml/2006/main">
+              <a:graphicData uri="http://schemas.openxmlformats.org/drawingml/2006/picture">
+                <pic:pic xmlns:pic="http://schemas.openxmlformats.org/drawingml/2006/picture">
+                  <pic:nvPicPr>
+                    <pic:cNvPr id="850211980" name="Picture 1" descr="A screenshot of a computer&#10;&#10;Description automatically generated"/>
+                    <pic:cNvPicPr/>
+                  </pic:nvPicPr>
+                  <pic:blipFill>
+                    <a:blip r:embed="rId10"/>
+                    <a:stretch>
+                      <a:fillRect/>
+                    </a:stretch>
+                  </pic:blipFill>
+                  <pic:spPr>
+                    <a:xfrm>
+                      <a:off x="0" y="0"/>
+                      <a:ext cx="5612130" cy="3982720"/>
+                    </a:xfrm>
+                    <a:prstGeom prst="rect">
+                      <a:avLst/>
+                    </a:prstGeom>
+                  </pic:spPr>
+                </pic:pic>
+              </a:graphicData>
+            </a:graphic>
+          </wp:inline>
+        </w:drawing>
+      </w:r>
+    </w:p>
+    <w:p/>
+    <w:p>
+      <w:proofErr w:type="spellStart"/>
+      <w:r>
+        <w:lastRenderedPageBreak/>
+        <w:t>Creating</w:t>
+      </w:r>
+      <w:proofErr w:type="spellEnd"/>
+      <w:r>
+        <w:t xml:space="preserve"> </w:t>
+      </w:r>
+      <w:proofErr w:type="spellStart"/>
+      <w:r>
+        <w:t>from</w:t>
+      </w:r>
+      <w:proofErr w:type="spellEnd"/>
+      <w:r>
+        <w:t xml:space="preserve"> </w:t>
+      </w:r>
+      <w:proofErr w:type="spellStart"/>
+      <w:r>
+        <w:t>html</w:t>
+      </w:r>
+      <w:proofErr w:type="spellEnd"/>
+      <w:r>
+        <w:t xml:space="preserve"> </w:t>
+      </w:r>
+      <w:proofErr w:type="spellStart"/>
+      <w:r>
+        <w:t>form</w:t>
+      </w:r>
+      <w:proofErr w:type="spellEnd"/>
+    </w:p>
+    <w:p>
+      <w:r>
+        <w:drawing>
+          <wp:inline distT="0" distB="0" distL="0" distR="0" wp14:anchorId="66898E02" wp14:editId="48BCF44D">
+            <wp:extent cx="5612130" cy="4046855"/>
+            <wp:effectExtent l="0" t="0" r="7620" b="0"/>
+            <wp:docPr id="2111427300" name="Picture 1" descr="A screenshot of a computer program&#10;&#10;Description automatically generated"/>
+            <wp:cNvGraphicFramePr>
+              <a:graphicFrameLocks xmlns:a="http://schemas.openxmlformats.org/drawingml/2006/main" noChangeAspect="1"/>
+            </wp:cNvGraphicFramePr>
+            <a:graphic xmlns:a="http://schemas.openxmlformats.org/drawingml/2006/main">
+              <a:graphicData uri="http://schemas.openxmlformats.org/drawingml/2006/picture">
+                <pic:pic xmlns:pic="http://schemas.openxmlformats.org/drawingml/2006/picture">
+                  <pic:nvPicPr>
+                    <pic:cNvPr id="2111427300" name="Picture 1" descr="A screenshot of a computer program&#10;&#10;Description automatically generated"/>
+                    <pic:cNvPicPr/>
+                  </pic:nvPicPr>
+                  <pic:blipFill>
+                    <a:blip r:embed="rId11"/>
+                    <a:stretch>
+                      <a:fillRect/>
+                    </a:stretch>
+                  </pic:blipFill>
+                  <pic:spPr>
+                    <a:xfrm>
+                      <a:off x="0" y="0"/>
+                      <a:ext cx="5612130" cy="4046855"/>
                     </a:xfrm>
                     <a:prstGeom prst="rect">
                       <a:avLst/>

</xml_diff>